<commit_message>
Add document preparation dialogs for Perjalanan Dinas and Swakelola
Perjalanan Dinas Dialog:
- Tab 1: Info perjalanan (pelaksana, tujuan, tanggal, alat angkut)
- Tab 2: Perhitungan biaya dengan BiayaPerjalananWidget
- Tab 3: Checklist dokumen (persiapan, pertanggungjawaban, bukti)
- Generate batch templates: Surat Tugas, SPPD, Kuitansi UM, Rincian Biaya,
  Pengeluaran Riil, Kuitansi Rampung, Laporan PD
- Color-coded kategori badges

Swakelola Dialog:
- Support multiple jenis kegiatan: KEPANITIAAN, RAPAT, JAMUAN_TAMU, OPERASIONAL
- Tab 1: Info kegiatan
- Tab 2: Rincian biaya dengan RincianKalkulasiWidget
- Tab 3: Checklist dokumen sesuai jenis kegiatan
- Generate batch templates: ND, SK, TOR, RAB, Undangan, Kuitansi UM,
  Daftar Hadir, Notulen, Laporan, Pengeluaran, Kuitansi Rampung

New templates created:
- daftar_pengeluaran_riil.docx
- rincian_biaya_pd.docx

https://claude.ai/code/session_01L1u8cybJBFHNdrMvCb5b4p
</commit_message>
<xml_diff>
--- a/templates/word/daftar_pengeluaran_riil.docx
+++ b/templates/word/daftar_pengeluaran_riil.docx
@@ -8,7 +8,6 @@
       </w:pPr>
       <w:r>
         <w:rPr>
-          <w:rFonts w:ascii="Times New Roman" w:hAnsi="Times New Roman"/>
           <w:b/>
           <w:sz w:val="28"/>
         </w:rPr>
@@ -18,11 +17,6 @@
     <w:p/>
     <w:p>
       <w:r>
-        <w:rPr>
-          <w:rFonts w:ascii="Times New Roman" w:hAnsi="Times New Roman"/>
-          <w:b w:val="0"/>
-          <w:sz w:val="22"/>
-        </w:rPr>
         <w:t>Yang bertanda tangan di bawah ini:</w:t>
       </w:r>
     </w:p>
@@ -32,13 +26,14 @@
         <w:tblLook w:firstColumn="1" w:firstRow="1" w:lastColumn="0" w:lastRow="0" w:noHBand="0" w:noVBand="1" w:val="04A0"/>
       </w:tblPr>
       <w:tblGrid>
-        <w:gridCol w:w="4320"/>
-        <w:gridCol w:w="4320"/>
+        <w:gridCol w:w="3230"/>
+        <w:gridCol w:w="3230"/>
+        <w:gridCol w:w="3230"/>
       </w:tblGrid>
       <w:tr>
         <w:tc>
           <w:tcPr>
-            <w:tcW w:type="dxa" w:w="4320"/>
+            <w:tcW w:type="dxa" w:w="3230"/>
           </w:tcPr>
           <w:p>
             <w:r>
@@ -48,11 +43,21 @@
         </w:tc>
         <w:tc>
           <w:tcPr>
-            <w:tcW w:type="dxa" w:w="4320"/>
+            <w:tcW w:type="dxa" w:w="3230"/>
           </w:tcPr>
           <w:p>
             <w:r>
-              <w:t>: {{pelaksana_nama}}</w:t>
+              <w:t>:</w:t>
+            </w:r>
+          </w:p>
+        </w:tc>
+        <w:tc>
+          <w:tcPr>
+            <w:tcW w:type="dxa" w:w="3230"/>
+          </w:tcPr>
+          <w:p>
+            <w:r>
+              <w:t>{{pelaksana_nama}}</w:t>
             </w:r>
           </w:p>
         </w:tc>
@@ -60,7 +65,7 @@
       <w:tr>
         <w:tc>
           <w:tcPr>
-            <w:tcW w:type="dxa" w:w="4320"/>
+            <w:tcW w:type="dxa" w:w="3230"/>
           </w:tcPr>
           <w:p>
             <w:r>
@@ -70,11 +75,21 @@
         </w:tc>
         <w:tc>
           <w:tcPr>
-            <w:tcW w:type="dxa" w:w="4320"/>
+            <w:tcW w:type="dxa" w:w="3230"/>
           </w:tcPr>
           <w:p>
             <w:r>
-              <w:t>: {{pelaksana_nip}}</w:t>
+              <w:t>:</w:t>
+            </w:r>
+          </w:p>
+        </w:tc>
+        <w:tc>
+          <w:tcPr>
+            <w:tcW w:type="dxa" w:w="3230"/>
+          </w:tcPr>
+          <w:p>
+            <w:r>
+              <w:t>{{pelaksana_nip}}</w:t>
             </w:r>
           </w:p>
         </w:tc>
@@ -82,7 +97,7 @@
       <w:tr>
         <w:tc>
           <w:tcPr>
-            <w:tcW w:type="dxa" w:w="4320"/>
+            <w:tcW w:type="dxa" w:w="3230"/>
           </w:tcPr>
           <w:p>
             <w:r>
@@ -92,11 +107,21 @@
         </w:tc>
         <w:tc>
           <w:tcPr>
-            <w:tcW w:type="dxa" w:w="4320"/>
+            <w:tcW w:type="dxa" w:w="3230"/>
           </w:tcPr>
           <w:p>
             <w:r>
-              <w:t>: {{pelaksana_jabatan}}</w:t>
+              <w:t>:</w:t>
+            </w:r>
+          </w:p>
+        </w:tc>
+        <w:tc>
+          <w:tcPr>
+            <w:tcW w:type="dxa" w:w="3230"/>
+          </w:tcPr>
+          <w:p>
+            <w:r>
+              <w:t>{{pelaksana_jabatan}}</w:t>
             </w:r>
           </w:p>
         </w:tc>
@@ -104,7 +129,169 @@
       <w:tr>
         <w:tc>
           <w:tcPr>
-            <w:tcW w:type="dxa" w:w="4320"/>
+            <w:tcW w:type="dxa" w:w="3230"/>
+          </w:tcPr>
+          <w:p>
+            <w:r>
+              <w:t>Satker</w:t>
+            </w:r>
+          </w:p>
+        </w:tc>
+        <w:tc>
+          <w:tcPr>
+            <w:tcW w:type="dxa" w:w="3230"/>
+          </w:tcPr>
+          <w:p>
+            <w:r>
+              <w:t>:</w:t>
+            </w:r>
+          </w:p>
+        </w:tc>
+        <w:tc>
+          <w:tcPr>
+            <w:tcW w:type="dxa" w:w="3230"/>
+          </w:tcPr>
+          <w:p>
+            <w:r>
+              <w:t>{{satker_nama}}</w:t>
+            </w:r>
+          </w:p>
+        </w:tc>
+      </w:tr>
+    </w:tbl>
+    <w:p/>
+    <w:p>
+      <w:r>
+        <w:t xml:space="preserve">Berdasarkan Surat Tugas Nomor </w:t>
+      </w:r>
+      <w:r>
+        <w:rPr>
+          <w:b/>
+        </w:rPr>
+        <w:t>{{nomor_surat_tugas}}</w:t>
+      </w:r>
+      <w:r>
+        <w:t xml:space="preserve"> tanggal {{tanggal_surat_tugas}}, dengan ini menyatakan dengan sesungguhnya bahwa:</w:t>
+      </w:r>
+    </w:p>
+    <w:p/>
+    <w:p>
+      <w:r>
+        <w:t>1. Biaya transport/perjalanan di bawah ini benar-benar dikeluarkan untuk pelaksanaan perjalanan dinas dimaksud;</w:t>
+      </w:r>
+    </w:p>
+    <w:p>
+      <w:r>
+        <w:t>2. Apabila dikemudian hari terdapat kelebihan pembayaran, kami bersedia menyetorkan kelebihan tersebut ke Kas Negara.</w:t>
+      </w:r>
+    </w:p>
+    <w:p/>
+    <w:p/>
+    <w:p>
+      <w:r>
+        <w:rPr>
+          <w:b/>
+        </w:rPr>
+        <w:t>RINCIAN BIAYA PERJALANAN DINAS:</w:t>
+      </w:r>
+    </w:p>
+    <w:tbl>
+      <w:tblPr>
+        <w:tblStyle w:val="TableGrid"/>
+        <w:tblW w:type="auto" w:w="0"/>
+        <w:tblLook w:firstColumn="1" w:firstRow="1" w:lastColumn="0" w:lastRow="0" w:noHBand="0" w:noVBand="1" w:val="04A0"/>
+      </w:tblPr>
+      <w:tblGrid>
+        <w:gridCol w:w="1938"/>
+        <w:gridCol w:w="1938"/>
+        <w:gridCol w:w="1938"/>
+        <w:gridCol w:w="1938"/>
+        <w:gridCol w:w="1938"/>
+      </w:tblGrid>
+      <w:tr>
+        <w:tc>
+          <w:tcPr>
+            <w:tcW w:type="dxa" w:w="1938"/>
+          </w:tcPr>
+          <w:p>
+            <w:r>
+              <w:t>No</w:t>
+            </w:r>
+          </w:p>
+        </w:tc>
+        <w:tc>
+          <w:tcPr>
+            <w:tcW w:type="dxa" w:w="1938"/>
+          </w:tcPr>
+          <w:p>
+            <w:r>
+              <w:t>Uraian</w:t>
+            </w:r>
+          </w:p>
+        </w:tc>
+        <w:tc>
+          <w:tcPr>
+            <w:tcW w:type="dxa" w:w="1938"/>
+          </w:tcPr>
+          <w:p>
+            <w:r>
+              <w:t>Jumlah</w:t>
+            </w:r>
+          </w:p>
+        </w:tc>
+        <w:tc>
+          <w:tcPr>
+            <w:tcW w:type="dxa" w:w="1938"/>
+          </w:tcPr>
+          <w:p>
+            <w:r>
+              <w:t>Keterangan</w:t>
+            </w:r>
+          </w:p>
+        </w:tc>
+        <w:tc>
+          <w:tcPr>
+            <w:tcW w:type="dxa" w:w="1938"/>
+          </w:tcPr>
+          <w:p>
+            <w:r/>
+          </w:p>
+        </w:tc>
+      </w:tr>
+      <w:tr>
+        <w:tc>
+          <w:tcPr>
+            <w:tcW w:type="dxa" w:w="1938"/>
+          </w:tcPr>
+          <w:p>
+            <w:r>
+              <w:t>{{rincian_no}}</w:t>
+            </w:r>
+          </w:p>
+        </w:tc>
+        <w:tc>
+          <w:tcPr>
+            <w:tcW w:type="dxa" w:w="1938"/>
+          </w:tcPr>
+          <w:p>
+            <w:r>
+              <w:t>{{rincian_uraian}}</w:t>
+            </w:r>
+          </w:p>
+        </w:tc>
+        <w:tc>
+          <w:tcPr>
+            <w:tcW w:type="dxa" w:w="1938"/>
+          </w:tcPr>
+          <w:p>
+            <w:r>
+              <w:t>{{rincian_jumlah:rupiah}}</w:t>
+            </w:r>
+          </w:p>
+        </w:tc>
+        <w:tc>
+          <w:tcPr>
+            <w:tcW w:type="dxa" w:w="1938"/>
           </w:tcPr>
           <w:p>
             <w:r/>
@@ -112,11 +299,49 @@
         </w:tc>
         <w:tc>
           <w:tcPr>
-            <w:tcW w:type="dxa" w:w="4320"/>
+            <w:tcW w:type="dxa" w:w="1938"/>
+          </w:tcPr>
+          <w:p/>
+        </w:tc>
+      </w:tr>
+      <w:tr>
+        <w:tc>
+          <w:tcPr>
+            <w:tcW w:type="dxa" w:w="1938"/>
+          </w:tcPr>
+          <w:p/>
+        </w:tc>
+        <w:tc>
+          <w:tcPr>
+            <w:tcW w:type="dxa" w:w="1938"/>
           </w:tcPr>
           <w:p>
-            <w:r/>
+            <w:r>
+              <w:t>TOTAL</w:t>
+            </w:r>
           </w:p>
+        </w:tc>
+        <w:tc>
+          <w:tcPr>
+            <w:tcW w:type="dxa" w:w="1938"/>
+          </w:tcPr>
+          <w:p>
+            <w:r>
+              <w:t>{{total:rupiah}}</w:t>
+            </w:r>
+          </w:p>
+        </w:tc>
+        <w:tc>
+          <w:tcPr>
+            <w:tcW w:type="dxa" w:w="1938"/>
+          </w:tcPr>
+          <w:p/>
+        </w:tc>
+        <w:tc>
+          <w:tcPr>
+            <w:tcW w:type="dxa" w:w="1938"/>
+          </w:tcPr>
+          <w:p/>
         </w:tc>
       </w:tr>
     </w:tbl>
@@ -124,53 +349,12 @@
     <w:p>
       <w:r>
         <w:rPr>
-          <w:rFonts w:ascii="Times New Roman" w:hAnsi="Times New Roman"/>
-          <w:b w:val="0"/>
-          <w:sz w:val="22"/>
+          <w:b/>
         </w:rPr>
-        <w:t>Berdasarkan Surat Tugas Nomor: {{nomor_surat_tugas}} tanggal {{tanggal_surat_tugas}}, dengan ini menyatakan dengan sesungguhnya bahwa:</w:t>
+        <w:t xml:space="preserve">Terbilang: </w:t>
       </w:r>
-    </w:p>
-    <w:p/>
-    <w:p>
       <w:r>
-        <w:rPr>
-          <w:rFonts w:ascii="Times New Roman" w:hAnsi="Times New Roman"/>
-          <w:b w:val="0"/>
-          <w:sz w:val="22"/>
-        </w:rPr>
-        <w:t>1. Biaya transportasi/perjalanan dinas dari {{kota_asal}} ke {{kota_tujuan}} pulang pergi yang telah dibayarkan sebesar Rp {{biaya_transport}} adalah sesuai dengan pengeluaran yang sebenarnya;</w:t>
-      </w:r>
-    </w:p>
-    <w:p>
-      <w:r>
-        <w:rPr>
-          <w:rFonts w:ascii="Times New Roman" w:hAnsi="Times New Roman"/>
-          <w:b w:val="0"/>
-          <w:sz w:val="22"/>
-        </w:rPr>
-        <w:t>2. Biaya penginapan yang dibayarkan sebesar Rp {{biaya_penginapan}} adalah sesuai dengan pengeluaran yang sebenarnya;</w:t>
-      </w:r>
-    </w:p>
-    <w:p>
-      <w:r>
-        <w:rPr>
-          <w:rFonts w:ascii="Times New Roman" w:hAnsi="Times New Roman"/>
-          <w:b w:val="0"/>
-          <w:sz w:val="22"/>
-        </w:rPr>
-        <w:t>3. Biaya lain-lain (seperti airport tax, retribusi, dll) yang telah dibayarkan sebesar Rp {{biaya_lain_lain}} adalah sesuai dengan pengeluaran yang sebenarnya;</w:t>
-      </w:r>
-    </w:p>
-    <w:p/>
-    <w:p>
-      <w:r>
-        <w:rPr>
-          <w:rFonts w:ascii="Times New Roman" w:hAnsi="Times New Roman"/>
-          <w:b w:val="0"/>
-          <w:sz w:val="22"/>
-        </w:rPr>
-        <w:t>Demikian pernyataan ini dibuat dengan sebenarnya, dan apabila di kemudian hari terdapat kelebihan atas pembayaran, saya bersedia untuk menyetorkan kelebihan tersebut ke Kas Negara.</w:t>
+        <w:t>({{total:terbilang}})</w:t>
       </w:r>
     </w:p>
     <w:p/>
@@ -181,42 +365,86 @@
         <w:tblLook w:firstColumn="1" w:firstRow="1" w:lastColumn="0" w:lastRow="0" w:noHBand="0" w:noVBand="1" w:val="04A0"/>
       </w:tblPr>
       <w:tblGrid>
-        <w:gridCol w:w="4320"/>
-        <w:gridCol w:w="4320"/>
+        <w:gridCol w:w="4844"/>
+        <w:gridCol w:w="4844"/>
       </w:tblGrid>
       <w:tr>
         <w:tc>
           <w:tcPr>
-            <w:tcW w:type="dxa" w:w="4320"/>
+            <w:tcW w:type="dxa" w:w="4844"/>
+          </w:tcPr>
+          <w:p/>
+        </w:tc>
+        <w:tc>
+          <w:tcPr>
+            <w:tcW w:type="dxa" w:w="4844"/>
           </w:tcPr>
           <w:p>
             <w:r>
-              <w:t>Mengetahui/Menyetujui:</w:t>
-              <w:br/>
-              <w:t>{{ppk_jabatan}}</w:t>
-              <w:br/>
-              <w:br/>
-              <w:br/>
-              <w:br/>
-              <w:t>{{ppk_nama}}</w:t>
-              <w:br/>
-              <w:t>NIP. {{ppk_nip}}</w:t>
+              <w:t>{{satker_kota}}, {{tanggal_dokumen:tanggal}}</w:t>
             </w:r>
           </w:p>
         </w:tc>
+      </w:tr>
+      <w:tr>
         <w:tc>
           <w:tcPr>
-            <w:tcW w:type="dxa" w:w="4320"/>
+            <w:tcW w:type="dxa" w:w="4844"/>
+          </w:tcPr>
+          <w:p/>
+        </w:tc>
+        <w:tc>
+          <w:tcPr>
+            <w:tcW w:type="dxa" w:w="4844"/>
           </w:tcPr>
           <w:p>
             <w:r>
-              <w:t>{{satker_kota}}, {{tanggal_kembali}}</w:t>
-              <w:br/>
-              <w:t>Pelaksana SPD,</w:t>
-              <w:br/>
-              <w:br/>
-              <w:br/>
-              <w:br/>
+              <w:t>Yang Membuat Pernyataan,</w:t>
+            </w:r>
+          </w:p>
+        </w:tc>
+      </w:tr>
+      <w:tr>
+        <w:tc>
+          <w:tcPr>
+            <w:tcW w:type="dxa" w:w="4844"/>
+          </w:tcPr>
+          <w:p/>
+        </w:tc>
+        <w:tc>
+          <w:tcPr>
+            <w:tcW w:type="dxa" w:w="4844"/>
+          </w:tcPr>
+          <w:p/>
+        </w:tc>
+      </w:tr>
+      <w:tr>
+        <w:tc>
+          <w:tcPr>
+            <w:tcW w:type="dxa" w:w="4844"/>
+          </w:tcPr>
+          <w:p/>
+        </w:tc>
+        <w:tc>
+          <w:tcPr>
+            <w:tcW w:type="dxa" w:w="4844"/>
+          </w:tcPr>
+          <w:p/>
+        </w:tc>
+      </w:tr>
+      <w:tr>
+        <w:tc>
+          <w:tcPr>
+            <w:tcW w:type="dxa" w:w="4844"/>
+          </w:tcPr>
+          <w:p/>
+        </w:tc>
+        <w:tc>
+          <w:tcPr>
+            <w:tcW w:type="dxa" w:w="4844"/>
+          </w:tcPr>
+          <w:p>
+            <w:r>
               <w:t>{{pelaksana_nama}}</w:t>
               <w:br/>
               <w:t>NIP. {{pelaksana_nip}}</w:t>
@@ -224,24 +452,10 @@
           </w:p>
         </w:tc>
       </w:tr>
-      <w:tr>
-        <w:tc>
-          <w:tcPr>
-            <w:tcW w:type="dxa" w:w="4320"/>
-          </w:tcPr>
-          <w:p/>
-        </w:tc>
-        <w:tc>
-          <w:tcPr>
-            <w:tcW w:type="dxa" w:w="4320"/>
-          </w:tcPr>
-          <w:p/>
-        </w:tc>
-      </w:tr>
     </w:tbl>
     <w:sectPr>
       <w:pgSz w:w="12240" w:h="15840"/>
-      <w:pgMar w:top="1440" w:right="1800" w:bottom="1440" w:left="1800" w:header="720" w:footer="720" w:gutter="0"/>
+      <w:pgMar w:top="1134" w:right="1134" w:bottom="1134" w:left="1417" w:header="720" w:footer="720" w:gutter="0"/>
       <w:cols w:space="720"/>
       <w:docGrid w:linePitch="360"/>
     </w:sectPr>

</xml_diff>